<commit_message>
Latest prelim i think
</commit_message>
<xml_diff>
--- a/human_ethics/Recruitment_Post.docx
+++ b/human_ethics/Recruitment_Post.docx
@@ -20,10 +20,13 @@
     <w:p>
       <w:pPr>
         <w:pStyle w:val="NormalWeb"/>
+        <w:rPr>
+          <w:rFonts w:asciiTheme="majorHAnsi" w:hAnsiTheme="majorHAnsi" w:cstheme="majorHAnsi"/>
+        </w:rPr>
       </w:pPr>
       <w:r>
         <w:rPr>
-          <w:rFonts w:ascii="Calibri" w:hAnsi="Calibri"/>
+          <w:rFonts w:asciiTheme="majorHAnsi" w:hAnsiTheme="majorHAnsi" w:cstheme="majorHAnsi"/>
           <w:sz w:val="22"/>
           <w:szCs w:val="22"/>
         </w:rPr>
@@ -32,7 +35,7 @@
       <w:proofErr w:type="spellStart"/>
       <w:r>
         <w:rPr>
-          <w:rFonts w:ascii="Calibri" w:hAnsi="Calibri"/>
+          <w:rFonts w:asciiTheme="majorHAnsi" w:hAnsiTheme="majorHAnsi" w:cstheme="majorHAnsi"/>
           <w:sz w:val="22"/>
           <w:szCs w:val="22"/>
         </w:rPr>
@@ -41,7 +44,7 @@
       <w:proofErr w:type="spellEnd"/>
       <w:r>
         <w:rPr>
-          <w:rFonts w:ascii="Calibri" w:hAnsi="Calibri"/>
+          <w:rFonts w:asciiTheme="majorHAnsi" w:hAnsiTheme="majorHAnsi" w:cstheme="majorHAnsi"/>
           <w:sz w:val="22"/>
           <w:szCs w:val="22"/>
         </w:rPr>
@@ -50,7 +53,7 @@
       <w:proofErr w:type="spellStart"/>
       <w:r>
         <w:rPr>
-          <w:rFonts w:ascii="Calibri" w:hAnsi="Calibri"/>
+          <w:rFonts w:asciiTheme="majorHAnsi" w:hAnsiTheme="majorHAnsi" w:cstheme="majorHAnsi"/>
           <w:sz w:val="22"/>
           <w:szCs w:val="22"/>
         </w:rPr>
@@ -59,7 +62,7 @@
       <w:proofErr w:type="spellEnd"/>
       <w:r>
         <w:rPr>
-          <w:rFonts w:ascii="Calibri" w:hAnsi="Calibri"/>
+          <w:rFonts w:asciiTheme="majorHAnsi" w:hAnsiTheme="majorHAnsi" w:cstheme="majorHAnsi"/>
           <w:sz w:val="22"/>
           <w:szCs w:val="22"/>
         </w:rPr>
@@ -70,14 +73,14 @@
       <w:pPr>
         <w:pStyle w:val="NormalWeb"/>
         <w:rPr>
-          <w:rFonts w:ascii="Calibri" w:hAnsi="Calibri"/>
+          <w:rFonts w:asciiTheme="majorHAnsi" w:hAnsiTheme="majorHAnsi" w:cstheme="majorHAnsi"/>
           <w:sz w:val="22"/>
           <w:szCs w:val="22"/>
         </w:rPr>
       </w:pPr>
       <w:r>
         <w:rPr>
-          <w:rFonts w:ascii="Calibri" w:hAnsi="Calibri"/>
+          <w:rFonts w:asciiTheme="majorHAnsi" w:hAnsiTheme="majorHAnsi" w:cstheme="majorHAnsi"/>
           <w:sz w:val="22"/>
           <w:szCs w:val="22"/>
         </w:rPr>
@@ -85,7 +88,7 @@
       </w:r>
       <w:r>
         <w:rPr>
-          <w:rFonts w:ascii="Calibri" w:hAnsi="Calibri"/>
+          <w:rFonts w:asciiTheme="majorHAnsi" w:hAnsiTheme="majorHAnsi" w:cstheme="majorHAnsi"/>
           <w:sz w:val="22"/>
           <w:szCs w:val="22"/>
         </w:rPr>
@@ -94,7 +97,7 @@
       <w:proofErr w:type="spellStart"/>
       <w:r>
         <w:rPr>
-          <w:rFonts w:ascii="Calibri" w:hAnsi="Calibri"/>
+          <w:rFonts w:asciiTheme="majorHAnsi" w:hAnsiTheme="majorHAnsi" w:cstheme="majorHAnsi"/>
           <w:sz w:val="22"/>
           <w:szCs w:val="22"/>
         </w:rPr>
@@ -103,7 +106,7 @@
       <w:proofErr w:type="spellEnd"/>
       <w:r>
         <w:rPr>
-          <w:rFonts w:ascii="Calibri" w:hAnsi="Calibri"/>
+          <w:rFonts w:asciiTheme="majorHAnsi" w:hAnsiTheme="majorHAnsi" w:cstheme="majorHAnsi"/>
           <w:sz w:val="22"/>
           <w:szCs w:val="22"/>
         </w:rPr>
@@ -112,7 +115,7 @@
       <w:proofErr w:type="spellStart"/>
       <w:r>
         <w:rPr>
-          <w:rFonts w:ascii="Calibri" w:hAnsi="Calibri"/>
+          <w:rFonts w:asciiTheme="majorHAnsi" w:hAnsiTheme="majorHAnsi" w:cstheme="majorHAnsi"/>
           <w:sz w:val="22"/>
           <w:szCs w:val="22"/>
         </w:rPr>
@@ -121,49 +124,33 @@
       <w:proofErr w:type="spellEnd"/>
       <w:r>
         <w:rPr>
-          <w:rFonts w:ascii="Calibri" w:hAnsi="Calibri"/>
-          <w:sz w:val="22"/>
-          <w:szCs w:val="22"/>
-        </w:rPr>
-        <w:t xml:space="preserve"> Wak</w:t>
-      </w:r>
-      <w:r>
-        <w:rPr>
-          <w:rFonts w:ascii="Calibri" w:hAnsi="Calibri"/>
-          <w:sz w:val="22"/>
-          <w:szCs w:val="22"/>
-        </w:rPr>
-        <w:t>a -</w:t>
-      </w:r>
-      <w:r>
-        <w:rPr>
-          <w:rFonts w:ascii="Calibri" w:hAnsi="Calibri"/>
-          <w:sz w:val="22"/>
-          <w:szCs w:val="22"/>
-        </w:rPr>
-        <w:t xml:space="preserve"> Victoria University of Wellington. I am working on an honours project this year which is about security practices in industry and investigating the influences impacting the decisions of the choice that developers make. </w:t>
-      </w:r>
-      <w:r>
-        <w:rPr>
-          <w:rFonts w:ascii="Calibri" w:hAnsi="Calibri"/>
-          <w:sz w:val="22"/>
-          <w:szCs w:val="22"/>
-        </w:rPr>
-        <w:t>This research has been approved by the Victoria University of Wellington Human Ethics Committee (Research Master Application ID: 0000028506).</w:t>
+          <w:rFonts w:asciiTheme="majorHAnsi" w:hAnsiTheme="majorHAnsi" w:cstheme="majorHAnsi"/>
+          <w:sz w:val="22"/>
+          <w:szCs w:val="22"/>
+        </w:rPr>
+        <w:t xml:space="preserve"> Waka -</w:t>
+      </w:r>
+      <w:r>
+        <w:rPr>
+          <w:rFonts w:asciiTheme="majorHAnsi" w:hAnsiTheme="majorHAnsi" w:cstheme="majorHAnsi"/>
+          <w:sz w:val="22"/>
+          <w:szCs w:val="22"/>
+        </w:rPr>
+        <w:t xml:space="preserve"> Victoria University of Wellington. I am working on an honours project this year which is about security practices in industry and investigating the influences impacting the decisions of the choice that developers make. This research has been approved by the Victoria University of Wellington Human Ethics Committee (Research Master Application ID: 0000028506).</w:t>
       </w:r>
     </w:p>
     <w:p>
       <w:pPr>
         <w:pStyle w:val="NormalWeb"/>
         <w:rPr>
-          <w:rFonts w:ascii="Calibri" w:hAnsi="Calibri"/>
+          <w:rFonts w:asciiTheme="majorHAnsi" w:hAnsiTheme="majorHAnsi" w:cstheme="majorHAnsi"/>
           <w:sz w:val="22"/>
           <w:szCs w:val="22"/>
         </w:rPr>
       </w:pPr>
       <w:r>
         <w:rPr>
-          <w:rFonts w:ascii="Calibri" w:hAnsi="Calibri"/>
+          <w:rFonts w:asciiTheme="majorHAnsi" w:hAnsiTheme="majorHAnsi" w:cstheme="majorHAnsi"/>
           <w:sz w:val="22"/>
           <w:szCs w:val="22"/>
         </w:rPr>
@@ -171,7 +158,7 @@
       </w:r>
       <w:r>
         <w:rPr>
-          <w:rFonts w:ascii="Calibri" w:hAnsi="Calibri"/>
+          <w:rFonts w:asciiTheme="majorHAnsi" w:hAnsiTheme="majorHAnsi" w:cstheme="majorHAnsi"/>
           <w:sz w:val="22"/>
           <w:szCs w:val="22"/>
         </w:rPr>
@@ -179,7 +166,7 @@
       </w:r>
       <w:r>
         <w:rPr>
-          <w:rFonts w:ascii="Calibri" w:hAnsi="Calibri"/>
+          <w:rFonts w:asciiTheme="majorHAnsi" w:hAnsiTheme="majorHAnsi" w:cstheme="majorHAnsi"/>
           <w:sz w:val="22"/>
           <w:szCs w:val="22"/>
         </w:rPr>
@@ -187,7 +174,7 @@
       </w:r>
       <w:r>
         <w:rPr>
-          <w:rFonts w:ascii="Calibri" w:hAnsi="Calibri"/>
+          <w:rFonts w:asciiTheme="majorHAnsi" w:hAnsiTheme="majorHAnsi" w:cstheme="majorHAnsi"/>
           <w:sz w:val="22"/>
           <w:szCs w:val="22"/>
         </w:rPr>
@@ -195,7 +182,7 @@
       </w:r>
       <w:r>
         <w:rPr>
-          <w:rFonts w:ascii="Calibri" w:hAnsi="Calibri"/>
+          <w:rFonts w:asciiTheme="majorHAnsi" w:hAnsiTheme="majorHAnsi" w:cstheme="majorHAnsi"/>
           <w:sz w:val="22"/>
           <w:szCs w:val="22"/>
         </w:rPr>
@@ -203,7 +190,7 @@
       </w:r>
       <w:r>
         <w:rPr>
-          <w:rFonts w:ascii="Calibri" w:hAnsi="Calibri"/>
+          <w:rFonts w:asciiTheme="majorHAnsi" w:hAnsiTheme="majorHAnsi" w:cstheme="majorHAnsi"/>
           <w:sz w:val="22"/>
           <w:szCs w:val="22"/>
         </w:rPr>
@@ -212,7 +199,7 @@
       <w:proofErr w:type="spellStart"/>
       <w:r>
         <w:rPr>
-          <w:rFonts w:ascii="Calibri" w:hAnsi="Calibri"/>
+          <w:rFonts w:asciiTheme="majorHAnsi" w:hAnsiTheme="majorHAnsi" w:cstheme="majorHAnsi"/>
           <w:sz w:val="22"/>
           <w:szCs w:val="22"/>
         </w:rPr>
@@ -221,7 +208,7 @@
       <w:proofErr w:type="spellEnd"/>
       <w:r>
         <w:rPr>
-          <w:rFonts w:ascii="Calibri" w:hAnsi="Calibri"/>
+          <w:rFonts w:asciiTheme="majorHAnsi" w:hAnsiTheme="majorHAnsi" w:cstheme="majorHAnsi"/>
           <w:sz w:val="22"/>
           <w:szCs w:val="22"/>
         </w:rPr>
@@ -232,14 +219,14 @@
       <w:pPr>
         <w:pStyle w:val="NormalWeb"/>
         <w:rPr>
-          <w:rFonts w:ascii="Calibri" w:hAnsi="Calibri"/>
+          <w:rFonts w:asciiTheme="majorHAnsi" w:hAnsiTheme="majorHAnsi" w:cstheme="majorHAnsi"/>
           <w:sz w:val="22"/>
           <w:szCs w:val="22"/>
         </w:rPr>
       </w:pPr>
       <w:r>
         <w:rPr>
-          <w:rFonts w:ascii="Calibri" w:hAnsi="Calibri"/>
+          <w:rFonts w:asciiTheme="majorHAnsi" w:hAnsiTheme="majorHAnsi" w:cstheme="majorHAnsi"/>
           <w:sz w:val="22"/>
           <w:szCs w:val="22"/>
         </w:rPr>
@@ -247,7 +234,7 @@
       </w:r>
       <w:r>
         <w:rPr>
-          <w:rFonts w:ascii="Calibri" w:hAnsi="Calibri"/>
+          <w:rFonts w:asciiTheme="majorHAnsi" w:hAnsiTheme="majorHAnsi" w:cstheme="majorHAnsi"/>
           <w:sz w:val="22"/>
           <w:szCs w:val="22"/>
         </w:rPr>
@@ -255,7 +242,7 @@
       </w:r>
       <w:r>
         <w:rPr>
-          <w:rFonts w:ascii="Calibri" w:hAnsi="Calibri"/>
+          <w:rFonts w:asciiTheme="majorHAnsi" w:hAnsiTheme="majorHAnsi" w:cstheme="majorHAnsi"/>
           <w:sz w:val="22"/>
           <w:szCs w:val="22"/>
         </w:rPr>
@@ -263,7 +250,7 @@
       </w:r>
       <w:r>
         <w:rPr>
-          <w:rFonts w:ascii="Calibri" w:hAnsi="Calibri"/>
+          <w:rFonts w:asciiTheme="majorHAnsi" w:hAnsiTheme="majorHAnsi" w:cstheme="majorHAnsi"/>
           <w:sz w:val="22"/>
           <w:szCs w:val="22"/>
         </w:rPr>
@@ -271,7 +258,7 @@
       </w:r>
       <w:r>
         <w:rPr>
-          <w:rFonts w:ascii="Calibri" w:hAnsi="Calibri"/>
+          <w:rFonts w:asciiTheme="majorHAnsi" w:hAnsiTheme="majorHAnsi" w:cstheme="majorHAnsi"/>
           <w:sz w:val="22"/>
           <w:szCs w:val="22"/>
         </w:rPr>
@@ -279,7 +266,7 @@
       </w:r>
       <w:r>
         <w:rPr>
-          <w:rFonts w:ascii="Calibri" w:hAnsi="Calibri"/>
+          <w:rFonts w:asciiTheme="majorHAnsi" w:hAnsiTheme="majorHAnsi" w:cstheme="majorHAnsi"/>
           <w:sz w:val="22"/>
           <w:szCs w:val="22"/>
         </w:rPr>
@@ -290,14 +277,14 @@
       <w:pPr>
         <w:pStyle w:val="NormalWeb"/>
         <w:rPr>
-          <w:rFonts w:ascii="Calibri" w:hAnsi="Calibri"/>
+          <w:rFonts w:asciiTheme="majorHAnsi" w:hAnsiTheme="majorHAnsi" w:cstheme="majorHAnsi"/>
           <w:sz w:val="22"/>
           <w:szCs w:val="22"/>
         </w:rPr>
       </w:pPr>
       <w:r>
         <w:rPr>
-          <w:rFonts w:ascii="Calibri" w:hAnsi="Calibri"/>
+          <w:rFonts w:asciiTheme="majorHAnsi" w:hAnsiTheme="majorHAnsi" w:cstheme="majorHAnsi"/>
           <w:sz w:val="22"/>
           <w:szCs w:val="22"/>
         </w:rPr>
@@ -305,7 +292,7 @@
       </w:r>
       <w:r>
         <w:rPr>
-          <w:rFonts w:ascii="Calibri" w:hAnsi="Calibri"/>
+          <w:rFonts w:asciiTheme="majorHAnsi" w:hAnsiTheme="majorHAnsi" w:cstheme="majorHAnsi"/>
           <w:sz w:val="22"/>
           <w:szCs w:val="22"/>
         </w:rPr>
@@ -314,7 +301,7 @@
       <w:proofErr w:type="spellStart"/>
       <w:r>
         <w:rPr>
-          <w:rFonts w:ascii="Calibri" w:hAnsi="Calibri"/>
+          <w:rFonts w:asciiTheme="majorHAnsi" w:hAnsiTheme="majorHAnsi" w:cstheme="majorHAnsi"/>
           <w:sz w:val="22"/>
           <w:szCs w:val="22"/>
         </w:rPr>
@@ -323,7 +310,7 @@
       <w:proofErr w:type="spellEnd"/>
       <w:r>
         <w:rPr>
-          <w:rFonts w:ascii="Calibri" w:hAnsi="Calibri"/>
+          <w:rFonts w:asciiTheme="majorHAnsi" w:hAnsiTheme="majorHAnsi" w:cstheme="majorHAnsi"/>
           <w:sz w:val="22"/>
           <w:szCs w:val="22"/>
         </w:rPr>
@@ -331,7 +318,7 @@
       </w:r>
       <w:r>
         <w:rPr>
-          <w:rFonts w:ascii="Calibri" w:hAnsi="Calibri"/>
+          <w:rFonts w:asciiTheme="majorHAnsi" w:hAnsiTheme="majorHAnsi" w:cstheme="majorHAnsi"/>
           <w:sz w:val="22"/>
           <w:szCs w:val="22"/>
         </w:rPr>
@@ -341,32 +328,24 @@
     <w:p>
       <w:pPr>
         <w:rPr>
-          <w:rFonts w:cstheme="minorHAnsi"/>
+          <w:rFonts w:asciiTheme="majorHAnsi" w:hAnsiTheme="majorHAnsi" w:cstheme="majorHAnsi"/>
           <w:color w:val="000000"/>
           <w:shd w:val="clear" w:color="auto" w:fill="FFFFFF"/>
         </w:rPr>
       </w:pPr>
       <w:r>
         <w:rPr>
-          <w:rFonts w:cstheme="minorHAnsi"/>
+          <w:rFonts w:asciiTheme="majorHAnsi" w:hAnsiTheme="majorHAnsi" w:cstheme="majorHAnsi"/>
           <w:color w:val="000000"/>
           <w:shd w:val="clear" w:color="auto" w:fill="FFFFFF"/>
         </w:rPr>
-        <w:t>If you are interested in participating or hearing more about the study please contact me over email</w:t>
-      </w:r>
-      <w:r>
-        <w:rPr>
-          <w:rFonts w:cstheme="minorHAnsi"/>
-          <w:color w:val="000000"/>
-          <w:shd w:val="clear" w:color="auto" w:fill="FFFFFF"/>
-        </w:rPr>
-        <w:t xml:space="preserve"> – </w:t>
+        <w:t xml:space="preserve">If you are interested in participating or hearing more about the study please contact me over email – </w:t>
       </w:r>
       <w:hyperlink r:id="rId4" w:history="1">
         <w:r>
           <w:rPr>
             <w:rStyle w:val="Hyperlink"/>
-            <w:rFonts w:cstheme="minorHAnsi"/>
+            <w:rFonts w:asciiTheme="majorHAnsi" w:hAnsiTheme="majorHAnsi" w:cstheme="majorHAnsi"/>
             <w:shd w:val="clear" w:color="auto" w:fill="FFFFFF"/>
           </w:rPr>
           <w:t>sajwanlava@myvuw.ac.nz</w:t>
@@ -376,7 +355,7 @@
     <w:p>
       <w:pPr>
         <w:rPr>
-          <w:rFonts w:cstheme="minorHAnsi"/>
+          <w:rFonts w:asciiTheme="majorHAnsi" w:hAnsiTheme="majorHAnsi" w:cstheme="majorHAnsi"/>
           <w:color w:val="000000"/>
           <w:shd w:val="clear" w:color="auto" w:fill="FFFFFF"/>
         </w:rPr>
@@ -385,7 +364,7 @@
     <w:p>
       <w:pPr>
         <w:rPr>
-          <w:rFonts w:ascii="Calibri" w:eastAsia="Times New Roman" w:hAnsi="Calibri" w:cs="Times New Roman"/>
+          <w:rFonts w:asciiTheme="majorHAnsi" w:eastAsia="Times New Roman" w:hAnsiTheme="majorHAnsi" w:cstheme="majorHAnsi"/>
           <w:sz w:val="22"/>
           <w:szCs w:val="22"/>
           <w:lang w:eastAsia="en-GB"/>
@@ -394,26 +373,17 @@
       <w:proofErr w:type="spellStart"/>
       <w:r>
         <w:rPr>
-          <w:rFonts w:ascii="Calibri" w:eastAsia="Times New Roman" w:hAnsi="Calibri" w:cs="Times New Roman"/>
+          <w:rFonts w:asciiTheme="majorHAnsi" w:eastAsia="Times New Roman" w:hAnsiTheme="majorHAnsi" w:cstheme="majorHAnsi"/>
           <w:sz w:val="22"/>
           <w:szCs w:val="22"/>
           <w:lang w:eastAsia="en-GB"/>
         </w:rPr>
-        <w:t>N</w:t>
-      </w:r>
-      <w:r>
-        <w:rPr>
-          <w:rFonts w:ascii="Calibri" w:eastAsia="Times New Roman" w:hAnsi="Calibri" w:cs="Times New Roman"/>
-          <w:sz w:val="22"/>
-          <w:szCs w:val="22"/>
-          <w:lang w:eastAsia="en-GB"/>
-        </w:rPr>
-        <w:t>gā</w:t>
+        <w:t>Ngā</w:t>
       </w:r>
       <w:proofErr w:type="spellEnd"/>
       <w:r>
         <w:rPr>
-          <w:rFonts w:ascii="Calibri" w:eastAsia="Times New Roman" w:hAnsi="Calibri" w:cs="Times New Roman"/>
+          <w:rFonts w:asciiTheme="majorHAnsi" w:eastAsia="Times New Roman" w:hAnsiTheme="majorHAnsi" w:cstheme="majorHAnsi"/>
           <w:sz w:val="22"/>
           <w:szCs w:val="22"/>
           <w:lang w:eastAsia="en-GB"/>
@@ -829,6 +799,7 @@
   <w:style w:type="character" w:default="1" w:styleId="DefaultParagraphFont">
     <w:name w:val="Default Paragraph Font"/>
     <w:uiPriority w:val="1"/>
+    <w:semiHidden/>
     <w:unhideWhenUsed/>
   </w:style>
   <w:style w:type="table" w:default="1" w:styleId="TableNormal">

</xml_diff>